<commit_message>
created database for stydents, a few menu_items
</commit_message>
<xml_diff>
--- a/admin_panel.docx
+++ b/admin_panel.docx
@@ -110,12 +110,6 @@
           <w:lang w:val="uk-UA"/>
         </w:rPr>
       </w:pPr>
-      <w:r>
-        <w:rPr>
-          <w:lang w:val="uk-UA"/>
-        </w:rPr>
-        <w:t>ф</w:t>
-      </w:r>
     </w:p>
     <w:p>
       <w:pPr>
@@ -152,8 +146,6 @@
       <w:r>
         <w:t>БДБДБДБДБДБДБД</w:t>
       </w:r>
-      <w:bookmarkStart w:id="0" w:name="_GoBack"/>
-      <w:bookmarkEnd w:id="0"/>
       <w:r>
         <w:rPr>
           <w:lang w:val="en-US"/>
@@ -172,6 +164,65 @@
           <w:lang w:val="uk-UA"/>
         </w:rPr>
       </w:pPr>
+      <w:r>
+        <w:rPr>
+          <w:lang w:val="uk-UA"/>
+        </w:rPr>
+        <w:t>Ф</w:t>
+      </w:r>
+    </w:p>
+    <w:p>
+      <w:pPr>
+        <w:rPr>
+          <w:lang w:val="uk-UA"/>
+        </w:rPr>
+      </w:pPr>
+    </w:p>
+    <w:p>
+      <w:pPr>
+        <w:rPr>
+          <w:lang w:val="uk-UA"/>
+        </w:rPr>
+      </w:pPr>
+    </w:p>
+    <w:p>
+      <w:pPr>
+        <w:rPr>
+          <w:lang w:val="uk-UA"/>
+        </w:rPr>
+      </w:pPr>
+    </w:p>
+    <w:p>
+      <w:pPr>
+        <w:rPr>
+          <w:lang w:val="uk-UA"/>
+        </w:rPr>
+      </w:pPr>
+    </w:p>
+    <w:p>
+      <w:pPr>
+        <w:rPr>
+          <w:lang w:val="uk-UA"/>
+        </w:rPr>
+      </w:pPr>
+    </w:p>
+    <w:p>
+      <w:r>
+        <w:rPr>
+          <w:lang w:val="uk-UA"/>
+        </w:rPr>
+        <w:t>По моему мнению, оценка должна ставиться не за сложность какой студент решил то или инное, поставленное перед ним задание, а за путь, котор</w:t>
+      </w:r>
+      <w:r>
+        <w:t xml:space="preserve">ым он его решил, пусть он и намного более легкий. </w:t>
+      </w:r>
+      <w:bookmarkStart w:id="0" w:name="_GoBack"/>
+      <w:bookmarkEnd w:id="0"/>
+    </w:p>
+    <w:p>
+      <w:r>
+        <w:t>Передо мной было поставлено задание сделать все изменяемым «по максимуму», вот я и сделал то, что посчитал целесообразным, так как четкого задания заказчики передо мной не поставили</w:t>
+      </w:r>
     </w:p>
     <w:sectPr>
       <w:pgSz w:w="11906" w:h="16838"/>

</xml_diff>

<commit_message>
footer, admin panel, delete and add leadership
</commit_message>
<xml_diff>
--- a/admin_panel.docx
+++ b/admin_panel.docx
@@ -216,12 +216,165 @@
       <w:r>
         <w:t xml:space="preserve">ым он его решил, пусть он и намного более легкий. </w:t>
       </w:r>
+    </w:p>
+    <w:p>
+      <w:r>
+        <w:t>Передо мной было поставлено задание сделать все изменяемым «по максимуму», вот я и сделал то, что посчитал целесообразным, так как четкого задания заказчики передо мной не поставили</w:t>
+      </w:r>
+    </w:p>
+    <w:p/>
+    <w:p/>
+    <w:p>
+      <w:pPr>
+        <w:tabs>
+          <w:tab w:val="left" w:pos="1930"/>
+        </w:tabs>
+      </w:pPr>
+      <w:r>
+        <w:tab/>
+        <w:t>Головна +</w:t>
+      </w:r>
+    </w:p>
+    <w:p>
+      <w:pPr>
+        <w:tabs>
+          <w:tab w:val="left" w:pos="1930"/>
+        </w:tabs>
+      </w:pPr>
+      <w:r>
+        <w:tab/>
+        <w:t xml:space="preserve">Про филию </w:t>
+      </w:r>
+    </w:p>
+    <w:p>
+      <w:pPr>
+        <w:tabs>
+          <w:tab w:val="left" w:pos="1930"/>
+        </w:tabs>
+      </w:pPr>
+      <w:r>
+        <w:tab/>
+      </w:r>
+      <w:r>
+        <w:tab/>
+        <w:t>- исторична довидка +</w:t>
+      </w:r>
+    </w:p>
+    <w:p>
+      <w:pPr>
+        <w:tabs>
+          <w:tab w:val="left" w:pos="1930"/>
+        </w:tabs>
+      </w:pPr>
+      <w:r>
+        <w:tab/>
+      </w:r>
+      <w:r>
+        <w:tab/>
+        <w:t>- керивництво –</w:t>
+      </w:r>
+    </w:p>
+    <w:p>
+      <w:pPr>
+        <w:tabs>
+          <w:tab w:val="left" w:pos="1930"/>
+        </w:tabs>
+      </w:pPr>
+      <w:r>
+        <w:tab/>
+      </w:r>
+      <w:r>
+        <w:tab/>
+        <w:t>- вчена рада –</w:t>
+      </w:r>
+    </w:p>
+    <w:p>
+      <w:pPr>
+        <w:tabs>
+          <w:tab w:val="left" w:pos="1930"/>
+        </w:tabs>
+      </w:pPr>
+      <w:r>
+        <w:tab/>
+      </w:r>
+      <w:r>
+        <w:tab/>
+        <w:t>- держ закупивли +</w:t>
+      </w:r>
+    </w:p>
+    <w:p>
+      <w:pPr>
+        <w:tabs>
+          <w:tab w:val="left" w:pos="1930"/>
+        </w:tabs>
+      </w:pPr>
+      <w:r>
+        <w:tab/>
+        <w:t>Структура филии –</w:t>
+      </w:r>
+    </w:p>
+    <w:p>
+      <w:pPr>
+        <w:tabs>
+          <w:tab w:val="left" w:pos="1930"/>
+        </w:tabs>
+      </w:pPr>
+      <w:r>
+        <w:tab/>
+        <w:t>Мижнародна д. –</w:t>
+      </w:r>
+    </w:p>
+    <w:p>
+      <w:pPr>
+        <w:tabs>
+          <w:tab w:val="left" w:pos="1930"/>
+        </w:tabs>
+      </w:pPr>
+      <w:r>
+        <w:tab/>
+        <w:t>Абитуриенту –</w:t>
+      </w:r>
+    </w:p>
+    <w:p>
+      <w:pPr>
+        <w:tabs>
+          <w:tab w:val="left" w:pos="1930"/>
+        </w:tabs>
+        <w:rPr>
+          <w:lang w:val="en-US"/>
+        </w:rPr>
+      </w:pPr>
+      <w:r>
+        <w:tab/>
+        <w:t>Наука –</w:t>
+      </w:r>
       <w:bookmarkStart w:id="0" w:name="_GoBack"/>
       <w:bookmarkEnd w:id="0"/>
     </w:p>
     <w:p>
-      <w:r>
-        <w:t>Передо мной было поставлено задание сделать все изменяемым «по максимуму», вот я и сделал то, что посчитал целесообразным, так как четкого задания заказчики передо мной не поставили</w:t>
+      <w:pPr>
+        <w:tabs>
+          <w:tab w:val="left" w:pos="1930"/>
+        </w:tabs>
+      </w:pPr>
+      <w:r>
+        <w:tab/>
+        <w:t>Студ життя -</w:t>
+      </w:r>
+      <w:r>
+        <w:tab/>
+      </w:r>
+    </w:p>
+    <w:p>
+      <w:pPr>
+        <w:tabs>
+          <w:tab w:val="left" w:pos="1930"/>
+        </w:tabs>
+      </w:pPr>
+      <w:r>
+        <w:lastRenderedPageBreak/>
+        <w:tab/>
+        <w:t>Запобигання +</w:t>
       </w:r>
     </w:p>
     <w:sectPr>

</xml_diff>

<commit_message>
added display the students parlament, editing  International activity, footer was created
</commit_message>
<xml_diff>
--- a/admin_panel.docx
+++ b/admin_panel.docx
@@ -223,6 +223,11 @@
       </w:r>
     </w:p>
     <w:p>
+      <w:pPr>
+        <w:rPr>
+          <w:lang w:val="en-US"/>
+        </w:rPr>
+      </w:pPr>
       <w:r>
         <w:t xml:space="preserve">У заказчика было задание «сделать все изменяемым по максимуму», это было устно оговорено, я и реализовал столько – сколько было целесообразно ибо если делать абсолютно каждую часть сайта изменяемой при этом писать все самому – это объем работы которую делают разработчики разнообразных </w:t>
       </w:r>
@@ -231,10 +236,56 @@
           <w:lang w:val="en-US"/>
         </w:rPr>
         <w:t>CMS</w:t>
+      </w:r>
+    </w:p>
+    <w:p>
+      <w:pPr>
+        <w:rPr>
+          <w:lang w:val="en-US"/>
+        </w:rPr>
+      </w:pPr>
+      <w:r>
+        <w:t>20</w:t>
+      </w:r>
+      <w:r>
+        <w:rPr>
+          <w:lang w:val="en-US"/>
+        </w:rPr>
+        <w:t xml:space="preserve">$ </w:t>
+      </w:r>
+      <w:r>
+        <w:t>в час делают сайт</w:t>
+      </w:r>
+      <w:r>
+        <w:br/>
+        <w:t>если делать сайт который не нужно будет поддерживать это будет 800-1000</w:t>
+      </w:r>
+      <w:r>
+        <w:rPr>
+          <w:lang w:val="en-US"/>
+        </w:rPr>
+        <w:t>$</w:t>
+      </w:r>
+    </w:p>
+    <w:p>
+      <w:r>
+        <w:t>А я это делаю сам, + я не професионал + на диплом и бесплатно</w:t>
+      </w:r>
+    </w:p>
+    <w:p>
+      <w:pPr>
+        <w:rPr>
+          <w:lang w:val="en-US"/>
+        </w:rPr>
+      </w:pPr>
+      <w:r>
+        <w:t>На сайте колледжа есть нерабочие елементы, хотя его делает не 1 человек и с высшим образованием</w:t>
       </w:r>
       <w:bookmarkStart w:id="0" w:name="_GoBack"/>
       <w:bookmarkEnd w:id="0"/>
     </w:p>
+    <w:p/>
+    <w:p/>
     <w:p/>
     <w:p/>
     <w:p>
@@ -266,6 +317,7 @@
         </w:tabs>
       </w:pPr>
       <w:r>
+        <w:lastRenderedPageBreak/>
         <w:tab/>
       </w:r>
       <w:r>
@@ -344,7 +396,6 @@
         </w:tabs>
       </w:pPr>
       <w:r>
-        <w:lastRenderedPageBreak/>
         <w:tab/>
         <w:t>Абитуриенту –</w:t>
       </w:r>

</xml_diff>

<commit_message>
css fpr admin panel, small for humanity but big step for as
</commit_message>
<xml_diff>
--- a/admin_panel.docx
+++ b/admin_panel.docx
@@ -2,6 +2,462 @@
 <file path=word/document.xml><?xml version="1.0" encoding="utf-8"?>
 <w:document xmlns:wpc="http://schemas.microsoft.com/office/word/2010/wordprocessingCanvas" xmlns:cx="http://schemas.microsoft.com/office/drawing/2014/chartex" xmlns:cx1="http://schemas.microsoft.com/office/drawing/2015/9/8/chartex" xmlns:mc="http://schemas.openxmlformats.org/markup-compatibility/2006" xmlns:o="urn:schemas-microsoft-com:office:office" xmlns:r="http://schemas.openxmlformats.org/officeDocument/2006/relationships" xmlns:m="http://schemas.openxmlformats.org/officeDocument/2006/math" xmlns:v="urn:schemas-microsoft-com:vml" xmlns:wp14="http://schemas.microsoft.com/office/word/2010/wordprocessingDrawing" xmlns:wp="http://schemas.openxmlformats.org/drawingml/2006/wordprocessingDrawing" xmlns:w10="urn:schemas-microsoft-com:office:word" xmlns:w="http://schemas.openxmlformats.org/wordprocessingml/2006/main" xmlns:w14="http://schemas.microsoft.com/office/word/2010/wordml" xmlns:w15="http://schemas.microsoft.com/office/word/2012/wordml" xmlns:w16se="http://schemas.microsoft.com/office/word/2015/wordml/symex" xmlns:wpg="http://schemas.microsoft.com/office/word/2010/wordprocessingGroup" xmlns:wpi="http://schemas.microsoft.com/office/word/2010/wordprocessingInk" xmlns:wne="http://schemas.microsoft.com/office/word/2006/wordml" xmlns:wps="http://schemas.microsoft.com/office/word/2010/wordprocessingShape" mc:Ignorable="w14 w15 w16se wp14">
   <w:body>
+    <w:p>
+      <w:pPr>
+        <w:spacing w:after="0" w:line="360" w:lineRule="auto"/>
+        <w:ind w:right="-143"/>
+        <w:rPr>
+          <w:sz w:val="28"/>
+          <w:lang w:val="en-US"/>
+        </w:rPr>
+      </w:pPr>
+      <w:r>
+        <w:rPr>
+          <w:sz w:val="28"/>
+          <w:lang w:val="uk-UA"/>
+        </w:rPr>
+        <w:t xml:space="preserve">(всего 5 минут на </w:t>
+      </w:r>
+      <w:r>
+        <w:rPr>
+          <w:sz w:val="28"/>
+          <w:lang w:val="en-US"/>
+        </w:rPr>
+        <w:t>z</w:t>
+      </w:r>
+      <w:r>
+        <w:rPr>
+          <w:sz w:val="28"/>
+          <w:lang w:val="uk-UA"/>
+        </w:rPr>
+        <w:t xml:space="preserve">ащиту </w:t>
+      </w:r>
+      <w:r>
+        <w:rPr>
+          <w:sz w:val="28"/>
+          <w:lang w:val="en-US"/>
+        </w:rPr>
+        <w:t xml:space="preserve"> </w:t>
+      </w:r>
+      <w:r>
+        <w:rPr>
+          <w:sz w:val="28"/>
+        </w:rPr>
+        <w:t>максимум</w:t>
+      </w:r>
+      <w:r>
+        <w:rPr>
+          <w:sz w:val="28"/>
+          <w:lang w:val="en-US"/>
+        </w:rPr>
+        <w:t xml:space="preserve"> </w:t>
+      </w:r>
+      <w:r>
+        <w:rPr>
+          <w:sz w:val="28"/>
+          <w:lang w:val="uk-UA"/>
+        </w:rPr>
+        <w:t xml:space="preserve">10 </w:t>
+      </w:r>
+      <w:r>
+        <w:rPr>
+          <w:sz w:val="28"/>
+          <w:lang w:val="en-US"/>
+        </w:rPr>
+        <w:t>min</w:t>
+      </w:r>
+      <w:r>
+        <w:rPr>
+          <w:sz w:val="28"/>
+          <w:lang w:val="uk-UA"/>
+        </w:rPr>
+        <w:t>)</w:t>
+      </w:r>
+      <w:r>
+        <w:rPr>
+          <w:sz w:val="28"/>
+          <w:lang w:val="en-US"/>
+        </w:rPr>
+        <w:t xml:space="preserve"> </w:t>
+      </w:r>
+    </w:p>
+    <w:p>
+      <w:pPr>
+        <w:spacing w:after="0" w:line="360" w:lineRule="auto"/>
+        <w:ind w:right="-143"/>
+        <w:rPr>
+          <w:sz w:val="28"/>
+        </w:rPr>
+      </w:pPr>
+      <w:r>
+        <w:rPr>
+          <w:sz w:val="28"/>
+        </w:rPr>
+        <w:t>Вопросы будут только по сути работы</w:t>
+      </w:r>
+    </w:p>
+    <w:p>
+      <w:pPr>
+        <w:spacing w:after="0" w:line="360" w:lineRule="auto"/>
+        <w:ind w:right="-143"/>
+        <w:rPr>
+          <w:sz w:val="28"/>
+        </w:rPr>
+      </w:pPr>
+      <w:r>
+        <w:rPr>
+          <w:sz w:val="28"/>
+        </w:rPr>
+        <w:t xml:space="preserve">Все ответы докаывать </w:t>
+      </w:r>
+    </w:p>
+    <w:p>
+      <w:pPr>
+        <w:spacing w:after="0" w:line="360" w:lineRule="auto"/>
+        <w:ind w:right="-143"/>
+        <w:rPr>
+          <w:sz w:val="28"/>
+        </w:rPr>
+      </w:pPr>
+    </w:p>
+    <w:p>
+      <w:pPr>
+        <w:spacing w:after="0" w:line="360" w:lineRule="auto"/>
+        <w:ind w:right="-143"/>
+        <w:rPr>
+          <w:sz w:val="28"/>
+        </w:rPr>
+      </w:pPr>
+      <w:r>
+        <w:rPr>
+          <w:sz w:val="28"/>
+        </w:rPr>
+        <w:t>Рубашка брюки</w:t>
+      </w:r>
+    </w:p>
+    <w:p>
+      <w:pPr>
+        <w:spacing w:after="0" w:line="360" w:lineRule="auto"/>
+        <w:ind w:right="-143"/>
+        <w:rPr>
+          <w:sz w:val="28"/>
+        </w:rPr>
+      </w:pPr>
+      <w:r>
+        <w:rPr>
+          <w:sz w:val="28"/>
+        </w:rPr>
+        <w:t>Футболки нелья</w:t>
+      </w:r>
+    </w:p>
+    <w:p>
+      <w:pPr>
+        <w:spacing w:after="0" w:line="360" w:lineRule="auto"/>
+        <w:ind w:right="-143"/>
+        <w:rPr>
+          <w:sz w:val="28"/>
+        </w:rPr>
+      </w:pPr>
+      <w:r>
+        <w:rPr>
+          <w:sz w:val="28"/>
+        </w:rPr>
+        <w:t>Все подписи гелевой черной ручкой</w:t>
+      </w:r>
+    </w:p>
+    <w:p>
+      <w:pPr>
+        <w:spacing w:after="0" w:line="360" w:lineRule="auto"/>
+        <w:ind w:right="-143"/>
+        <w:rPr>
+          <w:sz w:val="28"/>
+        </w:rPr>
+      </w:pPr>
+    </w:p>
+    <w:p>
+      <w:pPr>
+        <w:spacing w:after="0" w:line="360" w:lineRule="auto"/>
+        <w:ind w:right="-143"/>
+        <w:rPr>
+          <w:sz w:val="28"/>
+        </w:rPr>
+      </w:pPr>
+    </w:p>
+    <w:p>
+      <w:pPr>
+        <w:spacing w:after="0" w:line="360" w:lineRule="auto"/>
+        <w:ind w:right="-143"/>
+        <w:rPr>
+          <w:sz w:val="28"/>
+        </w:rPr>
+      </w:pPr>
+    </w:p>
+    <w:p>
+      <w:pPr>
+        <w:spacing w:after="0" w:line="360" w:lineRule="auto"/>
+        <w:ind w:right="-143"/>
+        <w:rPr>
+          <w:sz w:val="28"/>
+          <w:lang w:val="uk-UA"/>
+        </w:rPr>
+      </w:pPr>
+      <w:r>
+        <w:rPr>
+          <w:sz w:val="28"/>
+          <w:lang w:val="uk-UA"/>
+        </w:rPr>
+        <w:t xml:space="preserve">Доброго дня, члени державної єкаменоційної комісії, Я Ващенко Станіслав миколайович пропоную до вашої уваги дипломну роботу на тему «Створення сайту для Сумської філії Харківського університету внутрішніх справ» </w:t>
+      </w:r>
+    </w:p>
+    <w:p>
+      <w:pPr>
+        <w:spacing w:after="0" w:line="360" w:lineRule="auto"/>
+        <w:ind w:right="-143"/>
+        <w:rPr>
+          <w:sz w:val="28"/>
+          <w:lang w:val="uk-UA"/>
+        </w:rPr>
+      </w:pPr>
+    </w:p>
+    <w:p>
+      <w:pPr>
+        <w:spacing w:after="0" w:line="360" w:lineRule="auto"/>
+        <w:ind w:right="-143"/>
+        <w:rPr>
+          <w:sz w:val="28"/>
+          <w:lang w:val="uk-UA"/>
+        </w:rPr>
+      </w:pPr>
+      <w:r>
+        <w:rPr>
+          <w:sz w:val="28"/>
+          <w:lang w:val="uk-UA"/>
+        </w:rPr>
+        <w:t>Актуальність: .....ї</w:t>
+      </w:r>
+    </w:p>
+    <w:p>
+      <w:pPr>
+        <w:spacing w:after="0" w:line="360" w:lineRule="auto"/>
+        <w:ind w:right="-143"/>
+        <w:rPr>
+          <w:sz w:val="28"/>
+          <w:lang w:val="uk-UA"/>
+        </w:rPr>
+      </w:pPr>
+    </w:p>
+    <w:p>
+      <w:pPr>
+        <w:spacing w:after="0" w:line="360" w:lineRule="auto"/>
+        <w:ind w:right="-143"/>
+        <w:rPr>
+          <w:sz w:val="28"/>
+          <w:lang w:val="uk-UA"/>
+        </w:rPr>
+      </w:pPr>
+      <w:r>
+        <w:rPr>
+          <w:sz w:val="28"/>
+          <w:lang w:val="uk-UA"/>
+        </w:rPr>
+        <w:t>Що робили</w:t>
+      </w:r>
+    </w:p>
+    <w:p>
+      <w:pPr>
+        <w:spacing w:after="0" w:line="360" w:lineRule="auto"/>
+        <w:ind w:right="-143"/>
+        <w:rPr>
+          <w:sz w:val="28"/>
+          <w:lang w:val="uk-UA"/>
+        </w:rPr>
+      </w:pPr>
+    </w:p>
+    <w:p>
+      <w:pPr>
+        <w:spacing w:after="0" w:line="360" w:lineRule="auto"/>
+        <w:ind w:right="-143"/>
+        <w:rPr>
+          <w:sz w:val="28"/>
+          <w:lang w:val="uk-UA"/>
+        </w:rPr>
+      </w:pPr>
+    </w:p>
+    <w:p>
+      <w:pPr>
+        <w:spacing w:after="0" w:line="360" w:lineRule="auto"/>
+        <w:ind w:right="-143"/>
+        <w:rPr>
+          <w:sz w:val="28"/>
+          <w:lang w:val="uk-UA"/>
+        </w:rPr>
+      </w:pPr>
+    </w:p>
+    <w:p>
+      <w:pPr>
+        <w:spacing w:after="0" w:line="360" w:lineRule="auto"/>
+        <w:ind w:right="-143"/>
+        <w:rPr>
+          <w:sz w:val="28"/>
+          <w:lang w:val="uk-UA"/>
+        </w:rPr>
+      </w:pPr>
+      <w:r>
+        <w:rPr>
+          <w:sz w:val="28"/>
+          <w:lang w:val="uk-UA"/>
+        </w:rPr>
+        <w:t>Сайт</w:t>
+      </w:r>
+    </w:p>
+    <w:p>
+      <w:pPr>
+        <w:spacing w:after="0" w:line="360" w:lineRule="auto"/>
+        <w:ind w:right="-143"/>
+        <w:rPr>
+          <w:sz w:val="28"/>
+          <w:lang w:val="uk-UA"/>
+        </w:rPr>
+      </w:pPr>
+    </w:p>
+    <w:p>
+      <w:pPr>
+        <w:spacing w:after="0" w:line="360" w:lineRule="auto"/>
+        <w:ind w:right="-143"/>
+        <w:rPr>
+          <w:sz w:val="28"/>
+          <w:lang w:val="uk-UA"/>
+        </w:rPr>
+      </w:pPr>
+    </w:p>
+    <w:p>
+      <w:pPr>
+        <w:spacing w:after="0" w:line="360" w:lineRule="auto"/>
+        <w:ind w:right="-143"/>
+        <w:rPr>
+          <w:sz w:val="28"/>
+          <w:lang w:val="uk-UA"/>
+        </w:rPr>
+      </w:pPr>
+    </w:p>
+    <w:p>
+      <w:pPr>
+        <w:spacing w:after="0" w:line="360" w:lineRule="auto"/>
+        <w:ind w:right="-143"/>
+        <w:rPr>
+          <w:sz w:val="28"/>
+          <w:lang w:val="uk-UA"/>
+        </w:rPr>
+      </w:pPr>
+      <w:r>
+        <w:rPr>
+          <w:sz w:val="28"/>
+          <w:lang w:val="uk-UA"/>
+        </w:rPr>
+        <w:t>Як це робили</w:t>
+      </w:r>
+    </w:p>
+    <w:p>
+      <w:pPr>
+        <w:spacing w:after="0" w:line="360" w:lineRule="auto"/>
+        <w:ind w:right="-143"/>
+        <w:rPr>
+          <w:sz w:val="28"/>
+          <w:lang w:val="uk-UA"/>
+        </w:rPr>
+      </w:pPr>
+    </w:p>
+    <w:p>
+      <w:pPr>
+        <w:spacing w:after="0" w:line="360" w:lineRule="auto"/>
+        <w:ind w:right="-143"/>
+        <w:rPr>
+          <w:sz w:val="28"/>
+          <w:lang w:val="uk-UA"/>
+        </w:rPr>
+      </w:pPr>
+    </w:p>
+    <w:p>
+      <w:pPr>
+        <w:spacing w:after="0" w:line="360" w:lineRule="auto"/>
+        <w:ind w:right="-143"/>
+        <w:rPr>
+          <w:sz w:val="28"/>
+          <w:lang w:val="uk-UA"/>
+        </w:rPr>
+      </w:pPr>
+    </w:p>
+    <w:p>
+      <w:pPr>
+        <w:spacing w:after="0" w:line="360" w:lineRule="auto"/>
+        <w:ind w:right="-143"/>
+        <w:rPr>
+          <w:sz w:val="28"/>
+          <w:lang w:val="uk-UA"/>
+        </w:rPr>
+      </w:pPr>
+    </w:p>
+    <w:p>
+      <w:pPr>
+        <w:spacing w:after="0" w:line="360" w:lineRule="auto"/>
+        <w:ind w:right="-143"/>
+        <w:rPr>
+          <w:sz w:val="28"/>
+          <w:lang w:val="uk-UA"/>
+        </w:rPr>
+      </w:pPr>
+    </w:p>
+    <w:p>
+      <w:pPr>
+        <w:spacing w:after="0" w:line="360" w:lineRule="auto"/>
+        <w:ind w:right="-143"/>
+        <w:rPr>
+          <w:sz w:val="28"/>
+          <w:lang w:val="uk-UA"/>
+        </w:rPr>
+      </w:pPr>
+    </w:p>
+    <w:p>
+      <w:pPr>
+        <w:spacing w:after="0" w:line="360" w:lineRule="auto"/>
+        <w:ind w:right="-143"/>
+        <w:rPr>
+          <w:sz w:val="28"/>
+          <w:lang w:val="uk-UA"/>
+        </w:rPr>
+      </w:pPr>
+    </w:p>
+    <w:p>
+      <w:pPr>
+        <w:spacing w:after="0" w:line="360" w:lineRule="auto"/>
+        <w:ind w:right="-143"/>
+        <w:rPr>
+          <w:sz w:val="28"/>
+        </w:rPr>
+      </w:pPr>
+      <w:r>
+        <w:rPr>
+          <w:sz w:val="28"/>
+          <w:lang w:val="uk-UA"/>
+        </w:rPr>
+        <w:t>ПИДАРАС</w:t>
+      </w:r>
+      <w:r>
+        <w:rPr>
+          <w:sz w:val="28"/>
+        </w:rPr>
+        <w:t>Ы я вас не навижу</w:t>
+      </w:r>
+    </w:p>
+    <w:p>
+      <w:pPr>
+        <w:spacing w:after="0" w:line="360" w:lineRule="auto"/>
+        <w:ind w:right="-143"/>
+        <w:rPr>
+          <w:sz w:val="28"/>
+        </w:rPr>
+      </w:pPr>
+    </w:p>
     <w:p>
       <w:pPr>
         <w:pStyle w:val="a3"/>
@@ -9,12 +465,21 @@
           <w:ilvl w:val="0"/>
           <w:numId w:val="1"/>
         </w:numPr>
-      </w:pPr>
-      <w:r>
+        <w:spacing w:after="0" w:line="360" w:lineRule="auto"/>
+        <w:ind w:left="-142" w:right="-143" w:firstLine="0"/>
+        <w:rPr>
+          <w:sz w:val="28"/>
+        </w:rPr>
+      </w:pPr>
+      <w:r>
+        <w:rPr>
+          <w:sz w:val="28"/>
+        </w:rPr>
         <w:t>Головна</w:t>
       </w:r>
       <w:r>
         <w:rPr>
+          <w:sz w:val="28"/>
           <w:lang w:val="en-US"/>
         </w:rPr>
         <w:t xml:space="preserve"> [bd]</w:t>
@@ -27,12 +492,21 @@
           <w:ilvl w:val="0"/>
           <w:numId w:val="1"/>
         </w:numPr>
-      </w:pPr>
-      <w:r>
+        <w:spacing w:after="0" w:line="360" w:lineRule="auto"/>
+        <w:ind w:left="-142" w:right="-143" w:firstLine="0"/>
+        <w:rPr>
+          <w:sz w:val="28"/>
+        </w:rPr>
+      </w:pPr>
+      <w:r>
+        <w:rPr>
+          <w:sz w:val="28"/>
+        </w:rPr>
         <w:t>Про ф</w:t>
       </w:r>
       <w:r>
         <w:rPr>
+          <w:sz w:val="28"/>
           <w:lang w:val="uk-UA"/>
         </w:rPr>
         <w:t>ілію</w:t>
@@ -45,9 +519,15 @@
           <w:ilvl w:val="1"/>
           <w:numId w:val="1"/>
         </w:numPr>
-      </w:pPr>
-      <w:r>
-        <w:rPr>
+        <w:spacing w:after="0" w:line="360" w:lineRule="auto"/>
+        <w:ind w:left="-142" w:right="-143" w:firstLine="0"/>
+        <w:rPr>
+          <w:sz w:val="28"/>
+        </w:rPr>
+      </w:pPr>
+      <w:r>
+        <w:rPr>
+          <w:sz w:val="28"/>
           <w:lang w:val="uk-UA"/>
         </w:rPr>
         <w:t>Історична довідка</w:t>
@@ -60,15 +540,22 @@
           <w:ilvl w:val="1"/>
           <w:numId w:val="1"/>
         </w:numPr>
-      </w:pPr>
-      <w:r>
-        <w:rPr>
+        <w:spacing w:after="0" w:line="360" w:lineRule="auto"/>
+        <w:ind w:left="-142" w:right="-143" w:firstLine="0"/>
+        <w:rPr>
+          <w:sz w:val="28"/>
+        </w:rPr>
+      </w:pPr>
+      <w:r>
+        <w:rPr>
+          <w:sz w:val="28"/>
           <w:lang w:val="uk-UA"/>
         </w:rPr>
         <w:t>Керівництво</w:t>
       </w:r>
       <w:r>
         <w:rPr>
+          <w:sz w:val="28"/>
           <w:lang w:val="en-US"/>
         </w:rPr>
         <w:t>[bd]</w:t>
@@ -81,9 +568,15 @@
           <w:ilvl w:val="1"/>
           <w:numId w:val="1"/>
         </w:numPr>
-      </w:pPr>
-      <w:r>
-        <w:rPr>
+        <w:spacing w:after="0" w:line="360" w:lineRule="auto"/>
+        <w:ind w:left="-142" w:right="-143" w:firstLine="0"/>
+        <w:rPr>
+          <w:sz w:val="28"/>
+        </w:rPr>
+      </w:pPr>
+      <w:r>
+        <w:rPr>
+          <w:sz w:val="28"/>
           <w:lang w:val="uk-UA"/>
         </w:rPr>
         <w:t>Вчена рада</w:t>
@@ -96,9 +589,15 @@
           <w:ilvl w:val="1"/>
           <w:numId w:val="1"/>
         </w:numPr>
-      </w:pPr>
-      <w:r>
-        <w:rPr>
+        <w:spacing w:after="0" w:line="360" w:lineRule="auto"/>
+        <w:ind w:left="-142" w:right="-143" w:firstLine="0"/>
+        <w:rPr>
+          <w:sz w:val="28"/>
+        </w:rPr>
+      </w:pPr>
+      <w:r>
+        <w:rPr>
+          <w:sz w:val="28"/>
           <w:lang w:val="uk-UA"/>
         </w:rPr>
         <w:t>Державні закупівлі</w:t>
@@ -106,7 +605,11 @@
     </w:p>
     <w:p>
       <w:pPr>
-        <w:rPr>
+        <w:spacing w:after="0" w:line="360" w:lineRule="auto"/>
+        <w:ind w:left="-142" w:right="-143"/>
+        <w:contextualSpacing/>
+        <w:rPr>
+          <w:sz w:val="28"/>
           <w:lang w:val="uk-UA"/>
         </w:rPr>
       </w:pPr>
@@ -118,36 +621,42 @@
           <w:ilvl w:val="0"/>
           <w:numId w:val="2"/>
         </w:numPr>
-        <w:rPr>
-          <w:lang w:val="uk-UA"/>
-        </w:rPr>
-      </w:pPr>
-      <w:r>
+        <w:spacing w:after="0" w:line="360" w:lineRule="auto"/>
+        <w:ind w:left="-142" w:right="-143" w:firstLine="0"/>
+        <w:rPr>
+          <w:sz w:val="28"/>
+          <w:lang w:val="uk-UA"/>
+        </w:rPr>
+      </w:pPr>
+      <w:r>
+        <w:rPr>
+          <w:sz w:val="28"/>
+        </w:rPr>
         <w:t>Структура ф</w:t>
       </w:r>
       <w:r>
         <w:rPr>
-          <w:lang w:val="uk-UA"/>
-        </w:rPr>
-        <w:t>ілії</w:t>
-      </w:r>
-      <w:r>
-        <w:rPr>
-          <w:lang w:val="uk-UA"/>
-        </w:rPr>
-        <w:t xml:space="preserve"> </w:t>
-      </w:r>
-      <w:r>
-        <w:rPr>
+          <w:sz w:val="28"/>
+          <w:lang w:val="uk-UA"/>
+        </w:rPr>
+        <w:t xml:space="preserve">ілії </w:t>
+      </w:r>
+      <w:r>
+        <w:rPr>
+          <w:sz w:val="28"/>
           <w:lang w:val="en-US"/>
         </w:rPr>
         <w:t>[</w:t>
       </w:r>
       <w:r>
+        <w:rPr>
+          <w:sz w:val="28"/>
+        </w:rPr>
         <w:t>БДБДБДБДБДБДБД</w:t>
       </w:r>
       <w:r>
         <w:rPr>
+          <w:sz w:val="28"/>
           <w:lang w:val="en-US"/>
         </w:rPr>
         <w:t>]</w:t>
@@ -160,12 +669,16 @@
           <w:ilvl w:val="0"/>
           <w:numId w:val="2"/>
         </w:numPr>
-        <w:rPr>
-          <w:lang w:val="uk-UA"/>
-        </w:rPr>
-      </w:pPr>
-      <w:r>
-        <w:rPr>
+        <w:spacing w:after="0" w:line="360" w:lineRule="auto"/>
+        <w:ind w:left="-142" w:right="-143" w:firstLine="0"/>
+        <w:rPr>
+          <w:sz w:val="28"/>
+          <w:lang w:val="uk-UA"/>
+        </w:rPr>
+      </w:pPr>
+      <w:r>
+        <w:rPr>
+          <w:sz w:val="28"/>
           <w:lang w:val="uk-UA"/>
         </w:rPr>
         <w:t>Ф</w:t>
@@ -173,66 +686,117 @@
     </w:p>
     <w:p>
       <w:pPr>
-        <w:rPr>
-          <w:lang w:val="uk-UA"/>
-        </w:rPr>
-      </w:pPr>
-    </w:p>
-    <w:p>
-      <w:pPr>
-        <w:rPr>
-          <w:lang w:val="uk-UA"/>
-        </w:rPr>
-      </w:pPr>
-    </w:p>
-    <w:p>
-      <w:pPr>
-        <w:rPr>
-          <w:lang w:val="uk-UA"/>
-        </w:rPr>
-      </w:pPr>
-    </w:p>
-    <w:p>
-      <w:pPr>
-        <w:rPr>
-          <w:lang w:val="uk-UA"/>
-        </w:rPr>
-      </w:pPr>
-    </w:p>
-    <w:p>
-      <w:pPr>
-        <w:rPr>
-          <w:lang w:val="uk-UA"/>
-        </w:rPr>
-      </w:pPr>
-    </w:p>
-    <w:p>
-      <w:r>
-        <w:rPr>
+        <w:spacing w:after="0" w:line="360" w:lineRule="auto"/>
+        <w:ind w:left="-142" w:right="-143"/>
+        <w:contextualSpacing/>
+        <w:rPr>
+          <w:sz w:val="28"/>
+          <w:lang w:val="uk-UA"/>
+        </w:rPr>
+      </w:pPr>
+    </w:p>
+    <w:p>
+      <w:pPr>
+        <w:spacing w:after="0" w:line="360" w:lineRule="auto"/>
+        <w:ind w:left="-142" w:right="-143"/>
+        <w:contextualSpacing/>
+        <w:rPr>
+          <w:sz w:val="28"/>
+          <w:lang w:val="uk-UA"/>
+        </w:rPr>
+      </w:pPr>
+    </w:p>
+    <w:p>
+      <w:pPr>
+        <w:spacing w:after="0" w:line="360" w:lineRule="auto"/>
+        <w:ind w:left="-142" w:right="-143"/>
+        <w:contextualSpacing/>
+        <w:rPr>
+          <w:sz w:val="28"/>
+          <w:lang w:val="uk-UA"/>
+        </w:rPr>
+      </w:pPr>
+    </w:p>
+    <w:p>
+      <w:pPr>
+        <w:spacing w:after="0" w:line="360" w:lineRule="auto"/>
+        <w:ind w:left="-142" w:right="-143"/>
+        <w:contextualSpacing/>
+        <w:rPr>
+          <w:sz w:val="28"/>
+          <w:lang w:val="uk-UA"/>
+        </w:rPr>
+      </w:pPr>
+    </w:p>
+    <w:p>
+      <w:pPr>
+        <w:spacing w:after="0" w:line="360" w:lineRule="auto"/>
+        <w:ind w:left="-142" w:right="-143"/>
+        <w:contextualSpacing/>
+        <w:rPr>
+          <w:sz w:val="28"/>
+          <w:lang w:val="uk-UA"/>
+        </w:rPr>
+      </w:pPr>
+    </w:p>
+    <w:p>
+      <w:pPr>
+        <w:spacing w:after="0" w:line="360" w:lineRule="auto"/>
+        <w:ind w:left="-142" w:right="-143"/>
+        <w:contextualSpacing/>
+        <w:rPr>
+          <w:sz w:val="28"/>
+        </w:rPr>
+      </w:pPr>
+      <w:r>
+        <w:rPr>
+          <w:sz w:val="28"/>
           <w:lang w:val="uk-UA"/>
         </w:rPr>
         <w:t>По моему мнению, оценка должна ставиться не за сложность какой студент решил то или инное, поставленное перед ним задание, а за путь, котор</w:t>
       </w:r>
       <w:r>
+        <w:rPr>
+          <w:sz w:val="28"/>
+        </w:rPr>
         <w:t xml:space="preserve">ым он его решил, пусть он и намного более легкий. </w:t>
       </w:r>
     </w:p>
     <w:p>
-      <w:r>
+      <w:pPr>
+        <w:spacing w:after="0" w:line="360" w:lineRule="auto"/>
+        <w:ind w:left="-142" w:right="-143"/>
+        <w:contextualSpacing/>
+        <w:rPr>
+          <w:sz w:val="28"/>
+        </w:rPr>
+      </w:pPr>
+      <w:r>
+        <w:rPr>
+          <w:sz w:val="28"/>
+        </w:rPr>
         <w:t>Передо мной было поставлено задание сделать все изменяемым «по максимуму», вот я и сделал то, что посчитал целесообразным, так как четкого задания заказчики передо мной не поставили</w:t>
       </w:r>
     </w:p>
     <w:p>
       <w:pPr>
-        <w:rPr>
+        <w:spacing w:after="0" w:line="360" w:lineRule="auto"/>
+        <w:ind w:left="-142" w:right="-143"/>
+        <w:contextualSpacing/>
+        <w:rPr>
+          <w:sz w:val="28"/>
           <w:lang w:val="en-US"/>
         </w:rPr>
       </w:pPr>
       <w:r>
+        <w:rPr>
+          <w:sz w:val="28"/>
+        </w:rPr>
         <w:t xml:space="preserve">У заказчика было задание «сделать все изменяемым по максимуму», это было устно оговорено, я и реализовал столько – сколько было целесообразно ибо если делать абсолютно каждую часть сайта изменяемой при этом писать все самому – это объем работы которую делают разработчики разнообразных </w:t>
       </w:r>
       <w:r>
         <w:rPr>
+          <w:sz w:val="28"/>
           <w:lang w:val="en-US"/>
         </w:rPr>
         <w:t>CMS</w:t>
@@ -240,119 +804,528 @@
     </w:p>
     <w:p>
       <w:pPr>
-        <w:rPr>
+        <w:spacing w:after="0" w:line="360" w:lineRule="auto"/>
+        <w:ind w:left="-142" w:right="-143"/>
+        <w:contextualSpacing/>
+        <w:rPr>
+          <w:sz w:val="28"/>
           <w:lang w:val="en-US"/>
         </w:rPr>
       </w:pPr>
       <w:r>
+        <w:rPr>
+          <w:sz w:val="28"/>
+        </w:rPr>
         <w:t>20</w:t>
       </w:r>
       <w:r>
         <w:rPr>
+          <w:sz w:val="28"/>
           <w:lang w:val="en-US"/>
         </w:rPr>
         <w:t xml:space="preserve">$ </w:t>
       </w:r>
       <w:r>
+        <w:rPr>
+          <w:sz w:val="28"/>
+        </w:rPr>
         <w:t>в час делают сайт</w:t>
       </w:r>
       <w:r>
+        <w:rPr>
+          <w:sz w:val="28"/>
+        </w:rPr>
         <w:br/>
         <w:t>если делать сайт который не нужно будет поддерживать это будет 800-1000</w:t>
       </w:r>
       <w:r>
         <w:rPr>
+          <w:sz w:val="28"/>
           <w:lang w:val="en-US"/>
         </w:rPr>
         <w:t>$</w:t>
       </w:r>
     </w:p>
     <w:p>
-      <w:r>
+      <w:pPr>
+        <w:spacing w:after="0" w:line="360" w:lineRule="auto"/>
+        <w:ind w:left="-142" w:right="-143"/>
+        <w:contextualSpacing/>
+        <w:rPr>
+          <w:sz w:val="28"/>
+        </w:rPr>
+      </w:pPr>
+      <w:r>
+        <w:rPr>
+          <w:sz w:val="28"/>
+        </w:rPr>
+        <w:lastRenderedPageBreak/>
         <w:t>А я это делаю сам, + я не професионал + на диплом и бесплатно</w:t>
       </w:r>
     </w:p>
     <w:p>
       <w:pPr>
-        <w:rPr>
+        <w:spacing w:after="0" w:line="360" w:lineRule="auto"/>
+        <w:ind w:left="-142" w:right="-143"/>
+        <w:contextualSpacing/>
+        <w:rPr>
+          <w:sz w:val="28"/>
           <w:lang w:val="en-US"/>
         </w:rPr>
       </w:pPr>
       <w:r>
+        <w:rPr>
+          <w:sz w:val="28"/>
+        </w:rPr>
         <w:t>На сайте колледжа есть нерабочие елементы, хотя его делает не 1 человек и с высшим образованием</w:t>
       </w:r>
     </w:p>
-    <w:p/>
-    <w:p>
-      <w:r>
+    <w:p>
+      <w:pPr>
+        <w:spacing w:after="0" w:line="360" w:lineRule="auto"/>
+        <w:ind w:left="-142" w:right="-143"/>
+        <w:contextualSpacing/>
+        <w:rPr>
+          <w:sz w:val="28"/>
+        </w:rPr>
+      </w:pPr>
+    </w:p>
+    <w:p>
+      <w:pPr>
+        <w:spacing w:after="0" w:line="360" w:lineRule="auto"/>
+        <w:ind w:left="-142" w:right="-143"/>
+        <w:contextualSpacing/>
+        <w:rPr>
+          <w:sz w:val="28"/>
+        </w:rPr>
+      </w:pPr>
+    </w:p>
+    <w:p>
+      <w:pPr>
+        <w:spacing w:after="0" w:line="360" w:lineRule="auto"/>
+        <w:ind w:left="-142" w:right="-143"/>
+        <w:contextualSpacing/>
+        <w:rPr>
+          <w:sz w:val="28"/>
+        </w:rPr>
+      </w:pPr>
+      <w:r>
+        <w:rPr>
+          <w:sz w:val="28"/>
+        </w:rPr>
+        <w:t>и скажешь "как разработчик - я конечно мог это сделать, но представьте как бы это сложно было поддерживать тем, для кого это делается"</w:t>
+      </w:r>
+    </w:p>
+    <w:p>
+      <w:pPr>
+        <w:spacing w:after="0" w:line="360" w:lineRule="auto"/>
+        <w:ind w:left="-142" w:right="-143"/>
+        <w:contextualSpacing/>
+        <w:rPr>
+          <w:sz w:val="28"/>
+        </w:rPr>
+      </w:pPr>
+      <w:r>
+        <w:rPr>
+          <w:sz w:val="28"/>
+        </w:rPr>
         <w:t>Никита, [10.06.19 19:36]</w:t>
       </w:r>
     </w:p>
     <w:p>
-      <w:r>
+      <w:pPr>
+        <w:spacing w:after="0" w:line="360" w:lineRule="auto"/>
+        <w:ind w:left="-142" w:right="-143"/>
+        <w:contextualSpacing/>
+        <w:rPr>
+          <w:sz w:val="28"/>
+        </w:rPr>
+      </w:pPr>
+      <w:r>
+        <w:rPr>
+          <w:sz w:val="28"/>
+        </w:rPr>
         <w:t>если доебуться, скажешь рациональнее было сделать часть изменяемой</w:t>
       </w:r>
     </w:p>
-    <w:p/>
-    <w:p>
-      <w:r>
+    <w:p>
+      <w:pPr>
+        <w:spacing w:after="0" w:line="360" w:lineRule="auto"/>
+        <w:ind w:left="-142" w:right="-143"/>
+        <w:contextualSpacing/>
+        <w:rPr>
+          <w:sz w:val="28"/>
+        </w:rPr>
+      </w:pPr>
+    </w:p>
+    <w:p>
+      <w:pPr>
+        <w:spacing w:after="0" w:line="360" w:lineRule="auto"/>
+        <w:ind w:left="-142" w:right="-143"/>
+        <w:contextualSpacing/>
+        <w:rPr>
+          <w:sz w:val="28"/>
+        </w:rPr>
+      </w:pPr>
+      <w:r>
+        <w:rPr>
+          <w:sz w:val="28"/>
+        </w:rPr>
         <w:t>Никита, [10.06.19 19:36]</w:t>
       </w:r>
     </w:p>
     <w:p>
-      <w:r>
+      <w:pPr>
+        <w:spacing w:after="0" w:line="360" w:lineRule="auto"/>
+        <w:ind w:left="-142" w:right="-143"/>
+        <w:contextualSpacing/>
+        <w:rPr>
+          <w:sz w:val="28"/>
+        </w:rPr>
+      </w:pPr>
+      <w:r>
+        <w:rPr>
+          <w:sz w:val="28"/>
+        </w:rPr>
         <w:t>ибо</w:t>
       </w:r>
     </w:p>
-    <w:p/>
-    <w:p>
-      <w:r>
+    <w:p>
+      <w:pPr>
+        <w:spacing w:after="0" w:line="360" w:lineRule="auto"/>
+        <w:ind w:left="-142" w:right="-143"/>
+        <w:contextualSpacing/>
+        <w:rPr>
+          <w:sz w:val="28"/>
+        </w:rPr>
+      </w:pPr>
+    </w:p>
+    <w:p>
+      <w:pPr>
+        <w:spacing w:after="0" w:line="360" w:lineRule="auto"/>
+        <w:ind w:left="-142" w:right="-143"/>
+        <w:contextualSpacing/>
+        <w:rPr>
+          <w:sz w:val="28"/>
+        </w:rPr>
+      </w:pPr>
+      <w:r>
+        <w:rPr>
+          <w:sz w:val="28"/>
+        </w:rPr>
         <w:t>Никита, [10.06.19 19:36]</w:t>
       </w:r>
     </w:p>
     <w:p>
-      <w:r>
+      <w:pPr>
+        <w:spacing w:after="0" w:line="360" w:lineRule="auto"/>
+        <w:ind w:left="-142" w:right="-143"/>
+        <w:contextualSpacing/>
+        <w:rPr>
+          <w:sz w:val="28"/>
+        </w:rPr>
+      </w:pPr>
+      <w:r>
+        <w:rPr>
+          <w:sz w:val="28"/>
+        </w:rPr>
         <w:t>[Переслано от Никита]</w:t>
       </w:r>
     </w:p>
     <w:p>
-      <w:r>
+      <w:pPr>
+        <w:spacing w:after="0" w:line="360" w:lineRule="auto"/>
+        <w:ind w:left="-142" w:right="-143"/>
+        <w:contextualSpacing/>
+        <w:rPr>
+          <w:sz w:val="28"/>
+        </w:rPr>
+      </w:pPr>
+      <w:r>
+        <w:rPr>
+          <w:sz w:val="28"/>
+        </w:rPr>
         <w:t>id, ur_klinika_title, ur_klinika, meta_zavdannya_title, meta_zavdannya,  zavdannya_title_list, zavdannya_list [....$....$....$], principes_metody_title, principes_metody,  principes_list [...$...$...$...$...$...$], zabezpechennya_navch_proccessy_title, zabezpechennya_navch_proccessy, zabezpechennya_navch_proccessy_images [...$...$...$], main_type_of_activity_title, main_type_of_activity_list [...$...$...$...$], student_konsult_help_title, student_konsult_help_list [...$...$...$...$], student_konsult_help_images [...$...$...$...$], description, umovy_nadannya_prav_help_title, umovy_nadannya_prav_help,konsultant_mae_pravo_vidmovyty_title_list, konsultant_mae_pravo_vidmovyty_list [...$...$...$...$], some_usefull_links [...$...$...$]</w:t>
       </w:r>
     </w:p>
-    <w:p/>
-    <w:p>
-      <w:r>
+    <w:p>
+      <w:pPr>
+        <w:spacing w:after="0" w:line="360" w:lineRule="auto"/>
+        <w:ind w:left="-142" w:right="-143"/>
+        <w:contextualSpacing/>
+        <w:rPr>
+          <w:sz w:val="28"/>
+        </w:rPr>
+      </w:pPr>
+    </w:p>
+    <w:p>
+      <w:pPr>
+        <w:spacing w:after="0" w:line="360" w:lineRule="auto"/>
+        <w:ind w:left="-142" w:right="-143"/>
+        <w:contextualSpacing/>
+        <w:rPr>
+          <w:sz w:val="28"/>
+        </w:rPr>
+      </w:pPr>
+      <w:r>
+        <w:rPr>
+          <w:sz w:val="28"/>
+        </w:rPr>
         <w:t>Никита, [10.06.19 19:37]</w:t>
       </w:r>
     </w:p>
     <w:p>
-      <w:r>
+      <w:pPr>
+        <w:spacing w:after="0" w:line="360" w:lineRule="auto"/>
+        <w:ind w:left="-142" w:right="-143"/>
+        <w:contextualSpacing/>
+        <w:rPr>
+          <w:sz w:val="28"/>
+        </w:rPr>
+      </w:pPr>
+      <w:r>
+        <w:rPr>
+          <w:sz w:val="28"/>
+        </w:rPr>
         <w:t>можешь в таком случае сказать "Я был готов что вы у меня это спросите, поэтому я подготовил структуру таблицы, как бы она выглядела, если бы конкретная страница обьемная, на которую хуйнули все что было, и все чего не было, считывалась бы с бд и изменялась бы админке</w:t>
       </w:r>
     </w:p>
-    <w:p/>
-    <w:p>
-      <w:r>
+    <w:p>
+      <w:pPr>
+        <w:spacing w:after="0" w:line="360" w:lineRule="auto"/>
+        <w:ind w:left="-142" w:right="-143"/>
+        <w:contextualSpacing/>
+        <w:rPr>
+          <w:sz w:val="28"/>
+        </w:rPr>
+      </w:pPr>
+    </w:p>
+    <w:p>
+      <w:pPr>
+        <w:spacing w:after="0" w:line="360" w:lineRule="auto"/>
+        <w:ind w:left="-142" w:right="-143"/>
+        <w:contextualSpacing/>
+        <w:rPr>
+          <w:sz w:val="28"/>
+        </w:rPr>
+      </w:pPr>
+      <w:r>
+        <w:rPr>
+          <w:sz w:val="28"/>
+        </w:rPr>
         <w:t>Никита, [10.06.19 19:38]</w:t>
       </w:r>
     </w:p>
     <w:p>
-      <w:r>
+      <w:pPr>
+        <w:spacing w:after="0" w:line="360" w:lineRule="auto"/>
+        <w:ind w:left="-142" w:right="-143"/>
+        <w:contextualSpacing/>
+        <w:rPr>
+          <w:sz w:val="28"/>
+        </w:rPr>
+      </w:pPr>
+      <w:r>
+        <w:rPr>
+          <w:sz w:val="28"/>
+        </w:rPr>
         <w:t>и можешь им хуйнуть на стол распечатанное сообщение мое это, где разписано каждое поле</w:t>
+      </w:r>
+    </w:p>
+    <w:p>
+      <w:pPr>
+        <w:spacing w:after="0" w:line="360" w:lineRule="auto"/>
+        <w:ind w:left="-142" w:right="-143"/>
+        <w:contextualSpacing/>
+        <w:rPr>
+          <w:sz w:val="28"/>
+        </w:rPr>
+      </w:pPr>
+      <w:r>
+        <w:rPr>
+          <w:sz w:val="28"/>
+        </w:rPr>
+        <w:t>Я поспрашивал у ра</w:t>
+      </w:r>
+      <w:r>
+        <w:rPr>
+          <w:sz w:val="28"/>
+        </w:rPr>
+        <w:t>з</w:t>
+      </w:r>
+      <w:r>
+        <w:rPr>
+          <w:sz w:val="28"/>
+        </w:rPr>
+        <w:t>ных студий с веб ра</w:t>
+      </w:r>
+      <w:r>
+        <w:rPr>
+          <w:sz w:val="28"/>
+        </w:rPr>
+        <w:t>з</w:t>
+      </w:r>
+      <w:r>
+        <w:rPr>
+          <w:sz w:val="28"/>
+        </w:rPr>
+        <w:t>работки сколько бы они в</w:t>
+      </w:r>
+      <w:r>
+        <w:rPr>
+          <w:sz w:val="28"/>
+        </w:rPr>
+        <w:t>з</w:t>
+      </w:r>
+      <w:r>
+        <w:rPr>
+          <w:sz w:val="28"/>
+        </w:rPr>
+        <w:t xml:space="preserve">яли </w:t>
+      </w:r>
+      <w:r>
+        <w:rPr>
+          <w:sz w:val="28"/>
+        </w:rPr>
+        <w:t>з</w:t>
+      </w:r>
+      <w:r>
+        <w:rPr>
+          <w:sz w:val="28"/>
+        </w:rPr>
+        <w:t>а этот сайт, если делать все и</w:t>
+      </w:r>
+      <w:r>
+        <w:rPr>
+          <w:sz w:val="28"/>
+        </w:rPr>
+        <w:t>з</w:t>
+      </w:r>
+      <w:r>
+        <w:rPr>
+          <w:sz w:val="28"/>
+        </w:rPr>
+        <w:t>меняемым, они ска</w:t>
+      </w:r>
+      <w:r>
+        <w:rPr>
+          <w:sz w:val="28"/>
+        </w:rPr>
+        <w:t>з</w:t>
+      </w:r>
+      <w:r>
+        <w:rPr>
+          <w:sz w:val="28"/>
+        </w:rPr>
+        <w:t>али – от 3</w:t>
+      </w:r>
+      <w:r>
+        <w:rPr>
+          <w:sz w:val="28"/>
+          <w:lang w:val="en-US"/>
+        </w:rPr>
+        <w:t>000$</w:t>
+      </w:r>
+      <w:r>
+        <w:rPr>
+          <w:sz w:val="28"/>
+        </w:rPr>
+        <w:t xml:space="preserve"> до 4000</w:t>
+      </w:r>
+      <w:r>
+        <w:rPr>
+          <w:sz w:val="28"/>
+          <w:lang w:val="en-US"/>
+        </w:rPr>
+        <w:t>$</w:t>
+      </w:r>
+      <w:r>
+        <w:rPr>
+          <w:sz w:val="28"/>
+        </w:rPr>
+        <w:t xml:space="preserve"> </w:t>
+      </w:r>
+      <w:r>
+        <w:rPr>
+          <w:sz w:val="28"/>
+        </w:rPr>
+        <w:t>а диплом уромнем пониже чем такой сайт</w:t>
       </w:r>
       <w:bookmarkStart w:id="0" w:name="_GoBack"/>
       <w:bookmarkEnd w:id="0"/>
     </w:p>
-    <w:p/>
-    <w:p/>
+    <w:p>
+      <w:pPr>
+        <w:spacing w:after="0" w:line="360" w:lineRule="auto"/>
+        <w:ind w:left="-142" w:right="-143"/>
+        <w:contextualSpacing/>
+        <w:rPr>
+          <w:sz w:val="28"/>
+        </w:rPr>
+      </w:pPr>
+      <w:r>
+        <w:rPr>
+          <w:sz w:val="28"/>
+        </w:rPr>
+        <w:t>з</w:t>
+      </w:r>
+      <w:r>
+        <w:rPr>
+          <w:sz w:val="28"/>
+        </w:rPr>
+        <w:t xml:space="preserve">а этот сайт на продакшене, люди которые </w:t>
+      </w:r>
+      <w:r>
+        <w:rPr>
+          <w:sz w:val="28"/>
+        </w:rPr>
+        <w:t>з</w:t>
+      </w:r>
+      <w:r>
+        <w:rPr>
+          <w:sz w:val="28"/>
+        </w:rPr>
+        <w:t>анимаются ра</w:t>
+      </w:r>
+      <w:r>
+        <w:rPr>
+          <w:sz w:val="28"/>
+        </w:rPr>
+        <w:t>з</w:t>
+      </w:r>
+      <w:r>
+        <w:rPr>
+          <w:sz w:val="28"/>
+        </w:rPr>
+        <w:t>работкой сайтов</w:t>
+      </w:r>
+    </w:p>
+    <w:p>
+      <w:pPr>
+        <w:spacing w:after="0" w:line="360" w:lineRule="auto"/>
+        <w:ind w:left="-142" w:right="-143"/>
+        <w:contextualSpacing/>
+        <w:rPr>
+          <w:sz w:val="28"/>
+        </w:rPr>
+      </w:pPr>
+    </w:p>
     <w:p>
       <w:pPr>
         <w:tabs>
           <w:tab w:val="left" w:pos="1930"/>
         </w:tabs>
-      </w:pPr>
-      <w:r>
+        <w:spacing w:after="0" w:line="360" w:lineRule="auto"/>
+        <w:ind w:left="-142" w:right="-143"/>
+        <w:contextualSpacing/>
+        <w:rPr>
+          <w:sz w:val="28"/>
+        </w:rPr>
+      </w:pPr>
+      <w:r>
+        <w:rPr>
+          <w:sz w:val="28"/>
+        </w:rPr>
         <w:tab/>
         <w:t>Головна +</w:t>
       </w:r>
@@ -362,8 +1335,17 @@
         <w:tabs>
           <w:tab w:val="left" w:pos="1930"/>
         </w:tabs>
-      </w:pPr>
-      <w:r>
+        <w:spacing w:after="0" w:line="360" w:lineRule="auto"/>
+        <w:ind w:left="-142" w:right="-143"/>
+        <w:contextualSpacing/>
+        <w:rPr>
+          <w:sz w:val="28"/>
+        </w:rPr>
+      </w:pPr>
+      <w:r>
+        <w:rPr>
+          <w:sz w:val="28"/>
+        </w:rPr>
         <w:tab/>
         <w:t xml:space="preserve">Про филию </w:t>
       </w:r>
@@ -373,11 +1355,23 @@
         <w:tabs>
           <w:tab w:val="left" w:pos="1930"/>
         </w:tabs>
-      </w:pPr>
-      <w:r>
+        <w:spacing w:after="0" w:line="360" w:lineRule="auto"/>
+        <w:ind w:left="-142" w:right="-143"/>
+        <w:contextualSpacing/>
+        <w:rPr>
+          <w:sz w:val="28"/>
+        </w:rPr>
+      </w:pPr>
+      <w:r>
+        <w:rPr>
+          <w:sz w:val="28"/>
+        </w:rPr>
         <w:tab/>
       </w:r>
       <w:r>
+        <w:rPr>
+          <w:sz w:val="28"/>
+        </w:rPr>
         <w:tab/>
         <w:t>- исторична довидка +</w:t>
       </w:r>
@@ -387,11 +1381,23 @@
         <w:tabs>
           <w:tab w:val="left" w:pos="1930"/>
         </w:tabs>
-      </w:pPr>
-      <w:r>
+        <w:spacing w:after="0" w:line="360" w:lineRule="auto"/>
+        <w:ind w:left="-142" w:right="-143"/>
+        <w:contextualSpacing/>
+        <w:rPr>
+          <w:sz w:val="28"/>
+        </w:rPr>
+      </w:pPr>
+      <w:r>
+        <w:rPr>
+          <w:sz w:val="28"/>
+        </w:rPr>
         <w:tab/>
       </w:r>
       <w:r>
+        <w:rPr>
+          <w:sz w:val="28"/>
+        </w:rPr>
         <w:tab/>
         <w:t>- керивництво –</w:t>
       </w:r>
@@ -401,11 +1407,23 @@
         <w:tabs>
           <w:tab w:val="left" w:pos="1930"/>
         </w:tabs>
-      </w:pPr>
-      <w:r>
+        <w:spacing w:after="0" w:line="360" w:lineRule="auto"/>
+        <w:ind w:left="-142" w:right="-143"/>
+        <w:contextualSpacing/>
+        <w:rPr>
+          <w:sz w:val="28"/>
+        </w:rPr>
+      </w:pPr>
+      <w:r>
+        <w:rPr>
+          <w:sz w:val="28"/>
+        </w:rPr>
         <w:tab/>
       </w:r>
       <w:r>
+        <w:rPr>
+          <w:sz w:val="28"/>
+        </w:rPr>
         <w:tab/>
         <w:t>- вчена рада –</w:t>
       </w:r>
@@ -415,11 +1433,23 @@
         <w:tabs>
           <w:tab w:val="left" w:pos="1930"/>
         </w:tabs>
-      </w:pPr>
-      <w:r>
+        <w:spacing w:after="0" w:line="360" w:lineRule="auto"/>
+        <w:ind w:left="-142" w:right="-143"/>
+        <w:contextualSpacing/>
+        <w:rPr>
+          <w:sz w:val="28"/>
+        </w:rPr>
+      </w:pPr>
+      <w:r>
+        <w:rPr>
+          <w:sz w:val="28"/>
+        </w:rPr>
         <w:tab/>
       </w:r>
       <w:r>
+        <w:rPr>
+          <w:sz w:val="28"/>
+        </w:rPr>
         <w:tab/>
         <w:t>- держ закупивли +</w:t>
       </w:r>
@@ -429,8 +1459,17 @@
         <w:tabs>
           <w:tab w:val="left" w:pos="1930"/>
         </w:tabs>
-      </w:pPr>
-      <w:r>
+        <w:spacing w:after="0" w:line="360" w:lineRule="auto"/>
+        <w:ind w:left="-142" w:right="-143"/>
+        <w:contextualSpacing/>
+        <w:rPr>
+          <w:sz w:val="28"/>
+        </w:rPr>
+      </w:pPr>
+      <w:r>
+        <w:rPr>
+          <w:sz w:val="28"/>
+        </w:rPr>
         <w:tab/>
         <w:t>Структура филии –</w:t>
       </w:r>
@@ -440,8 +1479,17 @@
         <w:tabs>
           <w:tab w:val="left" w:pos="1930"/>
         </w:tabs>
-      </w:pPr>
-      <w:r>
+        <w:spacing w:after="0" w:line="360" w:lineRule="auto"/>
+        <w:ind w:left="-142" w:right="-143"/>
+        <w:contextualSpacing/>
+        <w:rPr>
+          <w:sz w:val="28"/>
+        </w:rPr>
+      </w:pPr>
+      <w:r>
+        <w:rPr>
+          <w:sz w:val="28"/>
+        </w:rPr>
         <w:tab/>
         <w:t>Мижнародна д. –</w:t>
       </w:r>
@@ -451,8 +1499,17 @@
         <w:tabs>
           <w:tab w:val="left" w:pos="1930"/>
         </w:tabs>
-      </w:pPr>
-      <w:r>
+        <w:spacing w:after="0" w:line="360" w:lineRule="auto"/>
+        <w:ind w:left="-142" w:right="-143"/>
+        <w:contextualSpacing/>
+        <w:rPr>
+          <w:sz w:val="28"/>
+        </w:rPr>
+      </w:pPr>
+      <w:r>
+        <w:rPr>
+          <w:sz w:val="28"/>
+        </w:rPr>
         <w:tab/>
         <w:t>Абитуриенту –</w:t>
       </w:r>
@@ -462,11 +1519,18 @@
         <w:tabs>
           <w:tab w:val="left" w:pos="1930"/>
         </w:tabs>
-        <w:rPr>
+        <w:spacing w:after="0" w:line="360" w:lineRule="auto"/>
+        <w:ind w:left="-142" w:right="-143"/>
+        <w:contextualSpacing/>
+        <w:rPr>
+          <w:sz w:val="28"/>
           <w:lang w:val="en-US"/>
         </w:rPr>
       </w:pPr>
       <w:r>
+        <w:rPr>
+          <w:sz w:val="28"/>
+        </w:rPr>
         <w:tab/>
         <w:t>Наука –</w:t>
       </w:r>
@@ -476,12 +1540,24 @@
         <w:tabs>
           <w:tab w:val="left" w:pos="1930"/>
         </w:tabs>
-      </w:pPr>
-      <w:r>
+        <w:spacing w:after="0" w:line="360" w:lineRule="auto"/>
+        <w:ind w:left="-142" w:right="-143"/>
+        <w:contextualSpacing/>
+        <w:rPr>
+          <w:sz w:val="28"/>
+        </w:rPr>
+      </w:pPr>
+      <w:r>
+        <w:rPr>
+          <w:sz w:val="28"/>
+        </w:rPr>
         <w:tab/>
         <w:t>Студ життя -</w:t>
       </w:r>
       <w:r>
+        <w:rPr>
+          <w:sz w:val="28"/>
+        </w:rPr>
         <w:tab/>
       </w:r>
     </w:p>
@@ -490,16 +1566,24 @@
         <w:tabs>
           <w:tab w:val="left" w:pos="1930"/>
         </w:tabs>
-      </w:pPr>
-      <w:r>
-        <w:lastRenderedPageBreak/>
+        <w:spacing w:after="0" w:line="360" w:lineRule="auto"/>
+        <w:ind w:left="-142" w:right="-143"/>
+        <w:contextualSpacing/>
+        <w:rPr>
+          <w:sz w:val="28"/>
+        </w:rPr>
+      </w:pPr>
+      <w:r>
+        <w:rPr>
+          <w:sz w:val="28"/>
+        </w:rPr>
         <w:tab/>
         <w:t>Запобигання +</w:t>
       </w:r>
     </w:p>
     <w:sectPr>
       <w:pgSz w:w="11906" w:h="16838"/>
-      <w:pgMar w:top="1134" w:right="850" w:bottom="1134" w:left="1701" w:header="708" w:footer="708" w:gutter="0"/>
+      <w:pgMar w:top="284" w:right="566" w:bottom="1134" w:left="709" w:header="708" w:footer="708" w:gutter="0"/>
       <w:cols w:space="708"/>
       <w:docGrid w:linePitch="360"/>
     </w:sectPr>

</xml_diff>